<commit_message>
Clean up report directory and update diagrams
Removed redundant class diagram and documentation files from the report directory. Renamed and updated the MEMS class diagram in the image directory. Updated assignment report document.
</commit_message>
<xml_diff>
--- a/LamHeiLong_240068676_Assignment/LamHeiLong_240068676_report/LamHeiLong_Assignment_Report.docx
+++ b/LamHeiLong_240068676_Assignment/LamHeiLong_240068676_report/LamHeiLong_Assignment_Report.docx
@@ -19,83 +19,47 @@
           <w:sz w:val="32"/>
           <w:szCs w:val="32"/>
         </w:rPr>
-        <w:t xml:space="preserve">HONG KONG INSTITUTE OF </w:t>
-      </w:r>
-      <w:r>
+        <w:t>HONG KONG INSTITUTE OF INFORMATION TECHNOLOGY</w:t>
+      </w:r>
+    </w:p>
+    <w:p>
+      <w:pPr>
+        <w:jc w:val="center"/>
         <w:rPr>
           <w:b/>
           <w:bCs/>
           <w:sz w:val="32"/>
           <w:szCs w:val="32"/>
         </w:rPr>
-        <w:t>INFORMATION TECHNOLOGY</w:t>
-      </w:r>
-    </w:p>
-    <w:p>
-      <w:pPr>
-        <w:jc w:val="center"/>
+      </w:pPr>
+      <w:r>
         <w:rPr>
           <w:b/>
           <w:bCs/>
           <w:sz w:val="32"/>
           <w:szCs w:val="32"/>
         </w:rPr>
-      </w:pPr>
-      <w:r>
+        <w:t>DIPLOMA IN SOFTWARE ENGINEERING (IT114105)</w:t>
+      </w:r>
+    </w:p>
+    <w:p>
+      <w:pPr>
+        <w:jc w:val="center"/>
         <w:rPr>
           <w:b/>
           <w:bCs/>
           <w:sz w:val="32"/>
           <w:szCs w:val="32"/>
         </w:rPr>
-        <w:t>DIPLOMA IN SOFTWARE ENGINEERING (IT114105)</w:t>
-      </w:r>
-    </w:p>
-    <w:p>
-      <w:pPr>
-        <w:jc w:val="center"/>
+      </w:pPr>
+      <w:r>
         <w:rPr>
           <w:b/>
           <w:bCs/>
           <w:sz w:val="32"/>
           <w:szCs w:val="32"/>
         </w:rPr>
-      </w:pPr>
-      <w:r>
-        <w:rPr>
-          <w:b/>
-          <w:bCs/>
-          <w:sz w:val="32"/>
-          <w:szCs w:val="32"/>
-        </w:rPr>
-        <w:t>Contemporary Topics in Software Engineering</w:t>
-      </w:r>
-      <w:r>
-        <w:rPr>
-          <w:b/>
-          <w:bCs/>
-          <w:sz w:val="32"/>
-          <w:szCs w:val="32"/>
-        </w:rPr>
-        <w:t xml:space="preserve"> (</w:t>
-      </w:r>
-      <w:r>
-        <w:rPr>
-          <w:b/>
-          <w:bCs/>
-          <w:sz w:val="32"/>
-          <w:szCs w:val="32"/>
-        </w:rPr>
-        <w:t>ITP4507</w:t>
-      </w:r>
-      <w:r>
-        <w:rPr>
-          <w:b/>
-          <w:bCs/>
-          <w:sz w:val="32"/>
-          <w:szCs w:val="32"/>
-        </w:rPr>
-        <w:t>)</w:t>
+        <w:t>Contemporary Topics in Software Engineering (ITP4507)</w:t>
       </w:r>
     </w:p>
     <w:p>
@@ -1701,19 +1665,6 @@
         </w:rPr>
         <w:t>All command that changes something in the system should also be undoable and redoable</w:t>
       </w:r>
-    </w:p>
-    <w:p>
-      <w:pPr>
-        <w:pStyle w:val="ListParagraph"/>
-        <w:numPr>
-          <w:ilvl w:val="0"/>
-          <w:numId w:val="7"/>
-        </w:numPr>
-        <w:rPr>
-          <w:sz w:val="28"/>
-          <w:szCs w:val="28"/>
-        </w:rPr>
-      </w:pPr>
     </w:p>
     <w:p/>
     <w:p>
@@ -1881,6 +1832,7 @@
       <w:bookmarkStart w:id="8" w:name="_Toc213978894"/>
       <w:r>
         <w:rPr>
+          <w:noProof/>
           <w:lang w:val="en-HK"/>
         </w:rPr>
         <w:lastRenderedPageBreak/>
@@ -1964,6 +1916,7 @@
       </w:pPr>
       <w:r>
         <w:rPr>
+          <w:noProof/>
           <w:lang w:val="en-HK"/>
         </w:rPr>
         <w:drawing>
@@ -2050,6 +2003,7 @@
       </w:pPr>
       <w:r>
         <w:rPr>
+          <w:noProof/>
           <w:sz w:val="28"/>
           <w:szCs w:val="28"/>
           <w:lang w:val="en-HK"/>
@@ -2122,6 +2076,7 @@
       </w:r>
       <w:r>
         <w:rPr>
+          <w:noProof/>
           <w:sz w:val="28"/>
           <w:szCs w:val="28"/>
           <w:lang w:val="en-HK"/>
@@ -2294,6 +2249,240 @@
           <w:lang w:val="en-HK"/>
         </w:rPr>
       </w:pPr>
+      <w:r>
+        <w:rPr>
+          <w:lang w:val="en-HK"/>
+        </w:rPr>
+        <w:drawing>
+          <wp:anchor distT="0" distB="0" distL="114300" distR="114300" simplePos="0" relativeHeight="251687424" behindDoc="0" locked="0" layoutInCell="1" allowOverlap="1" wp14:anchorId="715EC47A" wp14:editId="6060F63E">
+            <wp:simplePos x="0" y="0"/>
+            <wp:positionH relativeFrom="margin">
+              <wp:align>left</wp:align>
+            </wp:positionH>
+            <wp:positionV relativeFrom="paragraph">
+              <wp:posOffset>278765</wp:posOffset>
+            </wp:positionV>
+            <wp:extent cx="3715268" cy="5134692"/>
+            <wp:effectExtent l="0" t="0" r="0" b="8890"/>
+            <wp:wrapTopAndBottom/>
+            <wp:docPr id="157587533" name="Picture 1" descr="A screenshot of a computer program&#10;&#10;AI-generated content may be incorrect."/>
+            <wp:cNvGraphicFramePr>
+              <a:graphicFrameLocks xmlns:a="http://schemas.openxmlformats.org/drawingml/2006/main" noChangeAspect="1"/>
+            </wp:cNvGraphicFramePr>
+            <a:graphic xmlns:a="http://schemas.openxmlformats.org/drawingml/2006/main">
+              <a:graphicData uri="http://schemas.openxmlformats.org/drawingml/2006/picture">
+                <pic:pic xmlns:pic="http://schemas.openxmlformats.org/drawingml/2006/picture">
+                  <pic:nvPicPr>
+                    <pic:cNvPr id="157587533" name="Picture 1" descr="A screenshot of a computer program&#10;&#10;AI-generated content may be incorrect."/>
+                    <pic:cNvPicPr/>
+                  </pic:nvPicPr>
+                  <pic:blipFill>
+                    <a:blip r:embed="rId13"/>
+                    <a:stretch>
+                      <a:fillRect/>
+                    </a:stretch>
+                  </pic:blipFill>
+                  <pic:spPr>
+                    <a:xfrm>
+                      <a:off x="0" y="0"/>
+                      <a:ext cx="3715268" cy="5134692"/>
+                    </a:xfrm>
+                    <a:prstGeom prst="rect">
+                      <a:avLst/>
+                    </a:prstGeom>
+                  </pic:spPr>
+                </pic:pic>
+              </a:graphicData>
+            </a:graphic>
+          </wp:anchor>
+        </w:drawing>
+      </w:r>
+      <w:r>
+        <w:rPr>
+          <w:lang w:val="en-HK"/>
+        </w:rPr>
+        <w:t>When the user input c and the data into the command line interface</w:t>
+      </w:r>
+    </w:p>
+    <w:p>
+      <w:pPr>
+        <w:rPr>
+          <w:lang w:val="en-HK"/>
+        </w:rPr>
+      </w:pPr>
+      <w:r>
+        <w:rPr>
+          <w:lang w:val="en-HK"/>
+        </w:rPr>
+        <w:drawing>
+          <wp:anchor distT="0" distB="0" distL="114300" distR="114300" simplePos="0" relativeHeight="251689472" behindDoc="0" locked="0" layoutInCell="1" allowOverlap="1" wp14:anchorId="663D2C34" wp14:editId="0A6331E3">
+            <wp:simplePos x="0" y="0"/>
+            <wp:positionH relativeFrom="margin">
+              <wp:posOffset>47625</wp:posOffset>
+            </wp:positionH>
+            <wp:positionV relativeFrom="paragraph">
+              <wp:posOffset>5619115</wp:posOffset>
+            </wp:positionV>
+            <wp:extent cx="2233930" cy="2479040"/>
+            <wp:effectExtent l="0" t="0" r="0" b="0"/>
+            <wp:wrapTopAndBottom/>
+            <wp:docPr id="498923015" name="Picture 1" descr="A diagram of a computer&#10;&#10;AI-generated content may be incorrect."/>
+            <wp:cNvGraphicFramePr>
+              <a:graphicFrameLocks xmlns:a="http://schemas.openxmlformats.org/drawingml/2006/main" noChangeAspect="1"/>
+            </wp:cNvGraphicFramePr>
+            <a:graphic xmlns:a="http://schemas.openxmlformats.org/drawingml/2006/main">
+              <a:graphicData uri="http://schemas.openxmlformats.org/drawingml/2006/picture">
+                <pic:pic xmlns:pic="http://schemas.openxmlformats.org/drawingml/2006/picture">
+                  <pic:nvPicPr>
+                    <pic:cNvPr id="498923015" name="Picture 1" descr="A diagram of a computer&#10;&#10;AI-generated content may be incorrect."/>
+                    <pic:cNvPicPr/>
+                  </pic:nvPicPr>
+                  <pic:blipFill>
+                    <a:blip r:embed="rId14"/>
+                    <a:stretch>
+                      <a:fillRect/>
+                    </a:stretch>
+                  </pic:blipFill>
+                  <pic:spPr>
+                    <a:xfrm>
+                      <a:off x="0" y="0"/>
+                      <a:ext cx="2233930" cy="2479040"/>
+                    </a:xfrm>
+                    <a:prstGeom prst="rect">
+                      <a:avLst/>
+                    </a:prstGeom>
+                  </pic:spPr>
+                </pic:pic>
+              </a:graphicData>
+            </a:graphic>
+            <wp14:sizeRelH relativeFrom="margin">
+              <wp14:pctWidth>0</wp14:pctWidth>
+            </wp14:sizeRelH>
+            <wp14:sizeRelV relativeFrom="margin">
+              <wp14:pctHeight>0</wp14:pctHeight>
+            </wp14:sizeRelV>
+          </wp:anchor>
+        </w:drawing>
+      </w:r>
+      <w:r>
+        <w:rPr>
+          <w:lang w:val="en-HK"/>
+        </w:rPr>
+        <w:t xml:space="preserve">The system </w:t>
+      </w:r>
+      <w:r>
+        <w:rPr>
+          <w:lang w:val="en-HK"/>
+        </w:rPr>
+        <w:t>triggers</w:t>
+      </w:r>
+      <w:r>
+        <w:rPr>
+          <w:lang w:val="en-HK"/>
+        </w:rPr>
+        <w:t xml:space="preserve"> the command entry, which invokes the create ensemble command</w:t>
+      </w:r>
+    </w:p>
+    <w:p>
+      <w:pPr>
+        <w:jc w:val="both"/>
+        <w:rPr>
+          <w:lang w:val="en-HK"/>
+        </w:rPr>
+      </w:pPr>
+      <w:r>
+        <w:rPr>
+          <w:lang w:val="en-HK"/>
+        </w:rPr>
+        <w:lastRenderedPageBreak/>
+        <w:drawing>
+          <wp:anchor distT="0" distB="0" distL="114300" distR="114300" simplePos="0" relativeHeight="251691520" behindDoc="0" locked="0" layoutInCell="1" allowOverlap="1" wp14:anchorId="15D1B094" wp14:editId="6CDFF5FF">
+            <wp:simplePos x="0" y="0"/>
+            <wp:positionH relativeFrom="margin">
+              <wp:align>right</wp:align>
+            </wp:positionH>
+            <wp:positionV relativeFrom="paragraph">
+              <wp:posOffset>636905</wp:posOffset>
+            </wp:positionV>
+            <wp:extent cx="5274310" cy="2865755"/>
+            <wp:effectExtent l="0" t="0" r="2540" b="0"/>
+            <wp:wrapTopAndBottom/>
+            <wp:docPr id="1350705451" name="Picture 1" descr="A diagram of a music band&#10;&#10;AI-generated content may be incorrect."/>
+            <wp:cNvGraphicFramePr>
+              <a:graphicFrameLocks xmlns:a="http://schemas.openxmlformats.org/drawingml/2006/main" noChangeAspect="1"/>
+            </wp:cNvGraphicFramePr>
+            <a:graphic xmlns:a="http://schemas.openxmlformats.org/drawingml/2006/main">
+              <a:graphicData uri="http://schemas.openxmlformats.org/drawingml/2006/picture">
+                <pic:pic xmlns:pic="http://schemas.openxmlformats.org/drawingml/2006/picture">
+                  <pic:nvPicPr>
+                    <pic:cNvPr id="1350705451" name="Picture 1" descr="A diagram of a music band&#10;&#10;AI-generated content may be incorrect."/>
+                    <pic:cNvPicPr/>
+                  </pic:nvPicPr>
+                  <pic:blipFill>
+                    <a:blip r:embed="rId15"/>
+                    <a:stretch>
+                      <a:fillRect/>
+                    </a:stretch>
+                  </pic:blipFill>
+                  <pic:spPr>
+                    <a:xfrm>
+                      <a:off x="0" y="0"/>
+                      <a:ext cx="5274310" cy="2865755"/>
+                    </a:xfrm>
+                    <a:prstGeom prst="rect">
+                      <a:avLst/>
+                    </a:prstGeom>
+                  </pic:spPr>
+                </pic:pic>
+              </a:graphicData>
+            </a:graphic>
+          </wp:anchor>
+        </w:drawing>
+      </w:r>
+      <w:r>
+        <w:rPr>
+          <w:lang w:val="en-HK"/>
+        </w:rPr>
+        <w:t xml:space="preserve">The create ensemble command calls the correspond ensemble factory </w:t>
+      </w:r>
+      <w:r>
+        <w:rPr>
+          <w:lang w:val="en-HK"/>
+        </w:rPr>
+        <w:t xml:space="preserve">through FactoryRegistry </w:t>
+      </w:r>
+      <w:r>
+        <w:rPr>
+          <w:lang w:val="en-HK"/>
+        </w:rPr>
+        <w:t xml:space="preserve">according to the </w:t>
+      </w:r>
+      <w:r>
+        <w:rPr>
+          <w:lang w:val="en-HK"/>
+        </w:rPr>
+        <w:t>type of</w:t>
+      </w:r>
+      <w:r>
+        <w:rPr>
+          <w:lang w:val="en-HK"/>
+        </w:rPr>
+        <w:t xml:space="preserve"> user inputted, which create the corresponding ensemble</w:t>
+      </w:r>
+    </w:p>
+    <w:p>
+      <w:pPr>
+        <w:rPr>
+          <w:lang w:val="en-HK"/>
+        </w:rPr>
+      </w:pPr>
+    </w:p>
+    <w:p>
+      <w:pPr>
+        <w:rPr>
+          <w:lang w:val="en-HK"/>
+        </w:rPr>
+      </w:pPr>
     </w:p>
     <w:p>
       <w:pPr>
@@ -2705,7 +2894,7 @@
       </w:pPr>
     </w:p>
     <w:sectPr>
-      <w:footerReference w:type="default" r:id="rId13"/>
+      <w:footerReference w:type="default" r:id="rId16"/>
       <w:pgSz w:w="11906" w:h="16838"/>
       <w:pgMar w:top="1440" w:right="1800" w:bottom="1440" w:left="1800" w:header="851" w:footer="992" w:gutter="0"/>
       <w:cols w:space="425"/>
@@ -4195,6 +4384,7 @@
   <w:style w:type="character" w:default="1" w:styleId="DefaultParagraphFont">
     <w:name w:val="Default Paragraph Font"/>
     <w:uiPriority w:val="1"/>
+    <w:semiHidden/>
     <w:unhideWhenUsed/>
   </w:style>
   <w:style w:type="table" w:default="1" w:styleId="TableNormal">

</xml_diff>

<commit_message>
Update assignment report document
Revised LamHeiLong_Assignment_Report.docx with new content or corrections.
</commit_message>
<xml_diff>
--- a/LamHeiLong_240068676_Assignment/LamHeiLong_240068676_report/LamHeiLong_Assignment_Report.docx
+++ b/LamHeiLong_240068676_Assignment/LamHeiLong_240068676_report/LamHeiLong_Assignment_Report.docx
@@ -2070,21 +2070,12 @@
           <w:szCs w:val="28"/>
         </w:rPr>
       </w:pPr>
-      <w:proofErr w:type="gramStart"/>
       <w:r>
         <w:rPr>
           <w:sz w:val="28"/>
           <w:szCs w:val="28"/>
         </w:rPr>
-        <w:t>Musician</w:t>
-      </w:r>
-      <w:proofErr w:type="gramEnd"/>
-      <w:r>
-        <w:rPr>
-          <w:sz w:val="28"/>
-          <w:szCs w:val="28"/>
-        </w:rPr>
-        <w:t xml:space="preserve"> will not join multiple ensembles</w:t>
+        <w:t>Musician will not join multiple ensembles</w:t>
       </w:r>
     </w:p>
     <w:p>
@@ -2099,21 +2090,12 @@
           <w:szCs w:val="28"/>
         </w:rPr>
       </w:pPr>
-      <w:proofErr w:type="gramStart"/>
       <w:r>
         <w:rPr>
           <w:sz w:val="28"/>
           <w:szCs w:val="28"/>
         </w:rPr>
-        <w:t>Musician</w:t>
-      </w:r>
-      <w:proofErr w:type="gramEnd"/>
-      <w:r>
-        <w:rPr>
-          <w:sz w:val="28"/>
-          <w:szCs w:val="28"/>
-        </w:rPr>
-        <w:t xml:space="preserve"> will not switch ensemble</w:t>
+        <w:t>Musician will not switch ensemble</w:t>
       </w:r>
     </w:p>
     <w:p>
@@ -2153,23 +2135,7 @@
           <w:sz w:val="28"/>
           <w:szCs w:val="28"/>
         </w:rPr>
-        <w:t xml:space="preserve">Although task specification only requires </w:t>
-      </w:r>
-      <w:proofErr w:type="gramStart"/>
-      <w:r>
-        <w:rPr>
-          <w:sz w:val="28"/>
-          <w:szCs w:val="28"/>
-        </w:rPr>
-        <w:t>modify</w:t>
-      </w:r>
-      <w:proofErr w:type="gramEnd"/>
-      <w:r>
-        <w:rPr>
-          <w:sz w:val="28"/>
-          <w:szCs w:val="28"/>
-        </w:rPr>
-        <w:t xml:space="preserve"> musician’s instrument and change ensemble name to have undo and redo function. </w:t>
+        <w:t xml:space="preserve">Although task specification only requires modify musician’s instrument and change ensemble name to have undo and redo function. </w:t>
       </w:r>
       <w:r>
         <w:rPr>
@@ -2779,25 +2745,7 @@
           <w:szCs w:val="28"/>
           <w:lang w:val="en-HK"/>
         </w:rPr>
-        <w:t xml:space="preserve">Factory Registry register all factory for later use. Below </w:t>
-      </w:r>
-      <w:proofErr w:type="gramStart"/>
-      <w:r>
-        <w:rPr>
-          <w:sz w:val="28"/>
-          <w:szCs w:val="28"/>
-          <w:lang w:val="en-HK"/>
-        </w:rPr>
-        <w:t>is</w:t>
-      </w:r>
-      <w:proofErr w:type="gramEnd"/>
-      <w:r>
-        <w:rPr>
-          <w:sz w:val="28"/>
-          <w:szCs w:val="28"/>
-          <w:lang w:val="en-HK"/>
-        </w:rPr>
-        <w:t xml:space="preserve"> all the </w:t>
+        <w:t xml:space="preserve">Factory Registry register all factory for later use. Below is all the </w:t>
       </w:r>
       <w:r>
         <w:rPr>

</xml_diff>